<commit_message>
new analysis added in HIS_new
</commit_message>
<xml_diff>
--- a/documents/consent-form-1.2.docx
+++ b/documents/consent-form-1.2.docx
@@ -1,6 +1,6 @@
 
 <file path=word/document.xml><?xml version="1.0" encoding="utf-8"?>
-<w:document xmlns:wpc="http://schemas.microsoft.com/office/word/2010/wordprocessingCanvas" xmlns:cx="http://schemas.microsoft.com/office/drawing/2014/chartex" xmlns:cx1="http://schemas.microsoft.com/office/drawing/2015/9/8/chartex" xmlns:cx2="http://schemas.microsoft.com/office/drawing/2015/10/21/chartex" xmlns:cx3="http://schemas.microsoft.com/office/drawing/2016/5/9/chartex" xmlns:cx4="http://schemas.microsoft.com/office/drawing/2016/5/10/chartex" xmlns:cx5="http://schemas.microsoft.com/office/drawing/2016/5/11/chartex" xmlns:cx6="http://schemas.microsoft.com/office/drawing/2016/5/12/chartex" xmlns:cx7="http://schemas.microsoft.com/office/drawing/2016/5/13/chartex" xmlns:cx8="http://schemas.microsoft.com/office/drawing/2016/5/14/chartex" xmlns:mc="http://schemas.openxmlformats.org/markup-compatibility/2006" xmlns:aink="http://schemas.microsoft.com/office/drawing/2016/ink" xmlns:am3d="http://schemas.microsoft.com/office/drawing/2017/model3d" xmlns:o="urn:schemas-microsoft-com:office:office" xmlns:oel="http://schemas.microsoft.com/office/2019/extlst" xmlns:r="http://schemas.openxmlformats.org/officeDocument/2006/relationships" xmlns:m="http://schemas.openxmlformats.org/officeDocument/2006/math" xmlns:v="urn:schemas-microsoft-com:vml" xmlns:wp14="http://schemas.microsoft.com/office/word/2010/wordprocessingDrawing" xmlns:wp="http://schemas.openxmlformats.org/drawingml/2006/wordprocessingDrawing" xmlns:w10="urn:schemas-microsoft-com:office:word" xmlns:w="http://schemas.openxmlformats.org/wordprocessingml/2006/main" xmlns:w14="http://schemas.microsoft.com/office/word/2010/wordml" xmlns:w15="http://schemas.microsoft.com/office/word/2012/wordml" xmlns:w16cex="http://schemas.microsoft.com/office/word/2018/wordml/cex" xmlns:w16cid="http://schemas.microsoft.com/office/word/2016/wordml/cid" xmlns:w16="http://schemas.microsoft.com/office/word/2018/wordml" xmlns:w16sdtdh="http://schemas.microsoft.com/office/word/2020/wordml/sdtdatahash" xmlns:w16se="http://schemas.microsoft.com/office/word/2015/wordml/symex" xmlns:wpg="http://schemas.microsoft.com/office/word/2010/wordprocessingGroup" xmlns:wpi="http://schemas.microsoft.com/office/word/2010/wordprocessingInk" xmlns:wne="http://schemas.microsoft.com/office/word/2006/wordml" xmlns:wps="http://schemas.microsoft.com/office/word/2010/wordprocessingShape" mc:Ignorable="w14 w15 w16se w16cid w16 w16cex w16sdtdh wp14">
+<w:document xmlns:wpc="http://schemas.microsoft.com/office/word/2010/wordprocessingCanvas" xmlns:cx="http://schemas.microsoft.com/office/drawing/2014/chartex" xmlns:cx1="http://schemas.microsoft.com/office/drawing/2015/9/8/chartex" xmlns:cx2="http://schemas.microsoft.com/office/drawing/2015/10/21/chartex" xmlns:cx3="http://schemas.microsoft.com/office/drawing/2016/5/9/chartex" xmlns:cx4="http://schemas.microsoft.com/office/drawing/2016/5/10/chartex" xmlns:cx5="http://schemas.microsoft.com/office/drawing/2016/5/11/chartex" xmlns:cx6="http://schemas.microsoft.com/office/drawing/2016/5/12/chartex" xmlns:cx7="http://schemas.microsoft.com/office/drawing/2016/5/13/chartex" xmlns:cx8="http://schemas.microsoft.com/office/drawing/2016/5/14/chartex" xmlns:mc="http://schemas.openxmlformats.org/markup-compatibility/2006" xmlns:aink="http://schemas.microsoft.com/office/drawing/2016/ink" xmlns:am3d="http://schemas.microsoft.com/office/drawing/2017/model3d" xmlns:o="urn:schemas-microsoft-com:office:office" xmlns:oel="http://schemas.microsoft.com/office/2019/extlst" xmlns:r="http://schemas.openxmlformats.org/officeDocument/2006/relationships" xmlns:m="http://schemas.openxmlformats.org/officeDocument/2006/math" xmlns:v="urn:schemas-microsoft-com:vml" xmlns:wp14="http://schemas.microsoft.com/office/word/2010/wordprocessingDrawing" xmlns:wp="http://schemas.openxmlformats.org/drawingml/2006/wordprocessingDrawing" xmlns:w10="urn:schemas-microsoft-com:office:word" xmlns:w="http://schemas.openxmlformats.org/wordprocessingml/2006/main" xmlns:w14="http://schemas.microsoft.com/office/word/2010/wordml" xmlns:w15="http://schemas.microsoft.com/office/word/2012/wordml" xmlns:w16cex="http://schemas.microsoft.com/office/word/2018/wordml/cex" xmlns:w16cid="http://schemas.microsoft.com/office/word/2016/wordml/cid" xmlns:w16="http://schemas.microsoft.com/office/word/2018/wordml" xmlns:w16du="http://schemas.microsoft.com/office/word/2023/wordml/word16du" xmlns:w16sdtdh="http://schemas.microsoft.com/office/word/2020/wordml/sdtdatahash" xmlns:w16se="http://schemas.microsoft.com/office/word/2015/wordml/symex" xmlns:wpg="http://schemas.microsoft.com/office/word/2010/wordprocessingGroup" xmlns:wpi="http://schemas.microsoft.com/office/word/2010/wordprocessingInk" xmlns:wne="http://schemas.microsoft.com/office/word/2006/wordml" xmlns:wps="http://schemas.microsoft.com/office/word/2010/wordprocessingShape" mc:Ignorable="w14 w15 w16se w16cid w16 w16cex w16sdtdh w16du wp14">
   <w:body>
     <w:p>
       <w:pPr>
@@ -21858,7 +21858,7 @@
         </w:rPr>
         <w:t xml:space="preserve">Email: </w:t>
       </w:r>
-      <w:hyperlink r:id="rId8" w:history="1">
+      <w:hyperlink r:id="rId9" w:history="1">
         <w:r>
           <w:rPr>
             <w:rStyle w:val="Hyperlink"/>
@@ -21982,7 +21982,13 @@
         <w:t>he purpose of this research is to investigate</w:t>
       </w:r>
       <w:r>
-        <w:t xml:space="preserve"> problem solving behavior.</w:t>
+        <w:t xml:space="preserve"> </w:t>
+      </w:r>
+      <w:r>
+        <w:t>idea generation</w:t>
+      </w:r>
+      <w:r>
+        <w:t>.</w:t>
       </w:r>
       <w:r>
         <w:t xml:space="preserve"> </w:t>
@@ -22027,16 +22033,49 @@
         <w:ind w:left="714" w:hanging="357"/>
       </w:pPr>
       <w:r>
-        <w:t>In this project I will be required to</w:t>
+        <w:t xml:space="preserve">In this project I </w:t>
       </w:r>
       <w:r>
-        <w:t xml:space="preserve"> work on puzzle</w:t>
+        <w:t>will</w:t>
       </w:r>
       <w:r>
-        <w:t xml:space="preserve"> and sorting</w:t>
+        <w:t xml:space="preserve"> be required to</w:t>
       </w:r>
       <w:r>
-        <w:t xml:space="preserve"> tasks, watch short videos, and complete several surveys. </w:t>
+        <w:t xml:space="preserve"> work on </w:t>
+      </w:r>
+      <w:r>
+        <w:t>an idea generation task</w:t>
+      </w:r>
+      <w:r>
+        <w:t xml:space="preserve"> and complete a short survey</w:t>
+      </w:r>
+      <w:r>
+        <w:t xml:space="preserve">. I may </w:t>
+      </w:r>
+      <w:r>
+        <w:t xml:space="preserve">also </w:t>
+      </w:r>
+      <w:r>
+        <w:t xml:space="preserve">work on </w:t>
+      </w:r>
+      <w:r>
+        <w:t xml:space="preserve">a </w:t>
+      </w:r>
+      <w:r>
+        <w:t>categorization</w:t>
+      </w:r>
+      <w:r>
+        <w:t xml:space="preserve"> task</w:t>
+      </w:r>
+      <w:r>
+        <w:t xml:space="preserve"> or</w:t>
+      </w:r>
+      <w:r>
+        <w:t xml:space="preserve"> watch short videos</w:t>
+      </w:r>
+      <w:r>
+        <w:t>.</w:t>
       </w:r>
     </w:p>
     <w:p>
@@ -22133,7 +22172,7 @@
       </w:pPr>
     </w:p>
     <w:sectPr>
-      <w:footerReference w:type="default" r:id="rId9"/>
+      <w:footerReference w:type="default" r:id="rId10"/>
       <w:pgSz w:w="11906" w:h="16838"/>
       <w:pgMar w:top="851" w:right="1440" w:bottom="851" w:left="1440" w:header="708" w:footer="260" w:gutter="0"/>
       <w:cols w:space="708"/>
@@ -22144,7 +22183,7 @@
 </file>
 
 <file path=word/endnotes.xml><?xml version="1.0" encoding="utf-8"?>
-<w:endnotes xmlns:wpc="http://schemas.microsoft.com/office/word/2010/wordprocessingCanvas" xmlns:cx="http://schemas.microsoft.com/office/drawing/2014/chartex" xmlns:cx1="http://schemas.microsoft.com/office/drawing/2015/9/8/chartex" xmlns:cx2="http://schemas.microsoft.com/office/drawing/2015/10/21/chartex" xmlns:cx3="http://schemas.microsoft.com/office/drawing/2016/5/9/chartex" xmlns:cx4="http://schemas.microsoft.com/office/drawing/2016/5/10/chartex" xmlns:cx5="http://schemas.microsoft.com/office/drawing/2016/5/11/chartex" xmlns:cx6="http://schemas.microsoft.com/office/drawing/2016/5/12/chartex" xmlns:cx7="http://schemas.microsoft.com/office/drawing/2016/5/13/chartex" xmlns:cx8="http://schemas.microsoft.com/office/drawing/2016/5/14/chartex" xmlns:mc="http://schemas.openxmlformats.org/markup-compatibility/2006" xmlns:aink="http://schemas.microsoft.com/office/drawing/2016/ink" xmlns:am3d="http://schemas.microsoft.com/office/drawing/2017/model3d" xmlns:o="urn:schemas-microsoft-com:office:office" xmlns:oel="http://schemas.microsoft.com/office/2019/extlst" xmlns:r="http://schemas.openxmlformats.org/officeDocument/2006/relationships" xmlns:m="http://schemas.openxmlformats.org/officeDocument/2006/math" xmlns:v="urn:schemas-microsoft-com:vml" xmlns:wp14="http://schemas.microsoft.com/office/word/2010/wordprocessingDrawing" xmlns:wp="http://schemas.openxmlformats.org/drawingml/2006/wordprocessingDrawing" xmlns:w10="urn:schemas-microsoft-com:office:word" xmlns:w="http://schemas.openxmlformats.org/wordprocessingml/2006/main" xmlns:w14="http://schemas.microsoft.com/office/word/2010/wordml" xmlns:w15="http://schemas.microsoft.com/office/word/2012/wordml" xmlns:w16cex="http://schemas.microsoft.com/office/word/2018/wordml/cex" xmlns:w16cid="http://schemas.microsoft.com/office/word/2016/wordml/cid" xmlns:w16="http://schemas.microsoft.com/office/word/2018/wordml" xmlns:w16sdtdh="http://schemas.microsoft.com/office/word/2020/wordml/sdtdatahash" xmlns:w16se="http://schemas.microsoft.com/office/word/2015/wordml/symex" xmlns:wpg="http://schemas.microsoft.com/office/word/2010/wordprocessingGroup" xmlns:wpi="http://schemas.microsoft.com/office/word/2010/wordprocessingInk" xmlns:wne="http://schemas.microsoft.com/office/word/2006/wordml" xmlns:wps="http://schemas.microsoft.com/office/word/2010/wordprocessingShape" mc:Ignorable="w14 w15 w16se w16cid w16 w16cex w16sdtdh wp14">
+<w:endnotes xmlns:wpc="http://schemas.microsoft.com/office/word/2010/wordprocessingCanvas" xmlns:cx="http://schemas.microsoft.com/office/drawing/2014/chartex" xmlns:cx1="http://schemas.microsoft.com/office/drawing/2015/9/8/chartex" xmlns:cx2="http://schemas.microsoft.com/office/drawing/2015/10/21/chartex" xmlns:cx3="http://schemas.microsoft.com/office/drawing/2016/5/9/chartex" xmlns:cx4="http://schemas.microsoft.com/office/drawing/2016/5/10/chartex" xmlns:cx5="http://schemas.microsoft.com/office/drawing/2016/5/11/chartex" xmlns:cx6="http://schemas.microsoft.com/office/drawing/2016/5/12/chartex" xmlns:cx7="http://schemas.microsoft.com/office/drawing/2016/5/13/chartex" xmlns:cx8="http://schemas.microsoft.com/office/drawing/2016/5/14/chartex" xmlns:mc="http://schemas.openxmlformats.org/markup-compatibility/2006" xmlns:aink="http://schemas.microsoft.com/office/drawing/2016/ink" xmlns:am3d="http://schemas.microsoft.com/office/drawing/2017/model3d" xmlns:o="urn:schemas-microsoft-com:office:office" xmlns:oel="http://schemas.microsoft.com/office/2019/extlst" xmlns:r="http://schemas.openxmlformats.org/officeDocument/2006/relationships" xmlns:m="http://schemas.openxmlformats.org/officeDocument/2006/math" xmlns:v="urn:schemas-microsoft-com:vml" xmlns:wp14="http://schemas.microsoft.com/office/word/2010/wordprocessingDrawing" xmlns:wp="http://schemas.openxmlformats.org/drawingml/2006/wordprocessingDrawing" xmlns:w10="urn:schemas-microsoft-com:office:word" xmlns:w="http://schemas.openxmlformats.org/wordprocessingml/2006/main" xmlns:w14="http://schemas.microsoft.com/office/word/2010/wordml" xmlns:w15="http://schemas.microsoft.com/office/word/2012/wordml" xmlns:w16cex="http://schemas.microsoft.com/office/word/2018/wordml/cex" xmlns:w16cid="http://schemas.microsoft.com/office/word/2016/wordml/cid" xmlns:w16="http://schemas.microsoft.com/office/word/2018/wordml" xmlns:w16du="http://schemas.microsoft.com/office/word/2023/wordml/word16du" xmlns:w16sdtdh="http://schemas.microsoft.com/office/word/2020/wordml/sdtdatahash" xmlns:w16se="http://schemas.microsoft.com/office/word/2015/wordml/symex" xmlns:wpg="http://schemas.microsoft.com/office/word/2010/wordprocessingGroup" xmlns:wpi="http://schemas.microsoft.com/office/word/2010/wordprocessingInk" xmlns:wne="http://schemas.microsoft.com/office/word/2006/wordml" xmlns:wps="http://schemas.microsoft.com/office/word/2010/wordprocessingShape" mc:Ignorable="w14 w15 w16se w16cid w16 w16cex w16sdtdh w16du wp14">
   <w:endnote w:type="separator" w:id="-1">
     <w:p>
       <w:pPr>
@@ -22169,7 +22208,7 @@
 </file>
 
 <file path=word/footer1.xml><?xml version="1.0" encoding="utf-8"?>
-<w:ftr xmlns:wpc="http://schemas.microsoft.com/office/word/2010/wordprocessingCanvas" xmlns:cx="http://schemas.microsoft.com/office/drawing/2014/chartex" xmlns:cx1="http://schemas.microsoft.com/office/drawing/2015/9/8/chartex" xmlns:cx2="http://schemas.microsoft.com/office/drawing/2015/10/21/chartex" xmlns:cx3="http://schemas.microsoft.com/office/drawing/2016/5/9/chartex" xmlns:cx4="http://schemas.microsoft.com/office/drawing/2016/5/10/chartex" xmlns:cx5="http://schemas.microsoft.com/office/drawing/2016/5/11/chartex" xmlns:cx6="http://schemas.microsoft.com/office/drawing/2016/5/12/chartex" xmlns:cx7="http://schemas.microsoft.com/office/drawing/2016/5/13/chartex" xmlns:cx8="http://schemas.microsoft.com/office/drawing/2016/5/14/chartex" xmlns:mc="http://schemas.openxmlformats.org/markup-compatibility/2006" xmlns:aink="http://schemas.microsoft.com/office/drawing/2016/ink" xmlns:am3d="http://schemas.microsoft.com/office/drawing/2017/model3d" xmlns:o="urn:schemas-microsoft-com:office:office" xmlns:oel="http://schemas.microsoft.com/office/2019/extlst" xmlns:r="http://schemas.openxmlformats.org/officeDocument/2006/relationships" xmlns:m="http://schemas.openxmlformats.org/officeDocument/2006/math" xmlns:v="urn:schemas-microsoft-com:vml" xmlns:wp14="http://schemas.microsoft.com/office/word/2010/wordprocessingDrawing" xmlns:wp="http://schemas.openxmlformats.org/drawingml/2006/wordprocessingDrawing" xmlns:w10="urn:schemas-microsoft-com:office:word" xmlns:w="http://schemas.openxmlformats.org/wordprocessingml/2006/main" xmlns:w14="http://schemas.microsoft.com/office/word/2010/wordml" xmlns:w15="http://schemas.microsoft.com/office/word/2012/wordml" xmlns:w16cex="http://schemas.microsoft.com/office/word/2018/wordml/cex" xmlns:w16cid="http://schemas.microsoft.com/office/word/2016/wordml/cid" xmlns:w16="http://schemas.microsoft.com/office/word/2018/wordml" xmlns:w16sdtdh="http://schemas.microsoft.com/office/word/2020/wordml/sdtdatahash" xmlns:w16se="http://schemas.microsoft.com/office/word/2015/wordml/symex" xmlns:wpg="http://schemas.microsoft.com/office/word/2010/wordprocessingGroup" xmlns:wpi="http://schemas.microsoft.com/office/word/2010/wordprocessingInk" xmlns:wne="http://schemas.microsoft.com/office/word/2006/wordml" xmlns:wps="http://schemas.microsoft.com/office/word/2010/wordprocessingShape" mc:Ignorable="w14 w15 w16se w16cid w16 w16cex w16sdtdh wp14">
+<w:ftr xmlns:wpc="http://schemas.microsoft.com/office/word/2010/wordprocessingCanvas" xmlns:cx="http://schemas.microsoft.com/office/drawing/2014/chartex" xmlns:cx1="http://schemas.microsoft.com/office/drawing/2015/9/8/chartex" xmlns:cx2="http://schemas.microsoft.com/office/drawing/2015/10/21/chartex" xmlns:cx3="http://schemas.microsoft.com/office/drawing/2016/5/9/chartex" xmlns:cx4="http://schemas.microsoft.com/office/drawing/2016/5/10/chartex" xmlns:cx5="http://schemas.microsoft.com/office/drawing/2016/5/11/chartex" xmlns:cx6="http://schemas.microsoft.com/office/drawing/2016/5/12/chartex" xmlns:cx7="http://schemas.microsoft.com/office/drawing/2016/5/13/chartex" xmlns:cx8="http://schemas.microsoft.com/office/drawing/2016/5/14/chartex" xmlns:mc="http://schemas.openxmlformats.org/markup-compatibility/2006" xmlns:aink="http://schemas.microsoft.com/office/drawing/2016/ink" xmlns:am3d="http://schemas.microsoft.com/office/drawing/2017/model3d" xmlns:o="urn:schemas-microsoft-com:office:office" xmlns:oel="http://schemas.microsoft.com/office/2019/extlst" xmlns:r="http://schemas.openxmlformats.org/officeDocument/2006/relationships" xmlns:m="http://schemas.openxmlformats.org/officeDocument/2006/math" xmlns:v="urn:schemas-microsoft-com:vml" xmlns:wp14="http://schemas.microsoft.com/office/word/2010/wordprocessingDrawing" xmlns:wp="http://schemas.openxmlformats.org/drawingml/2006/wordprocessingDrawing" xmlns:w10="urn:schemas-microsoft-com:office:word" xmlns:w="http://schemas.openxmlformats.org/wordprocessingml/2006/main" xmlns:w14="http://schemas.microsoft.com/office/word/2010/wordml" xmlns:w15="http://schemas.microsoft.com/office/word/2012/wordml" xmlns:w16cex="http://schemas.microsoft.com/office/word/2018/wordml/cex" xmlns:w16cid="http://schemas.microsoft.com/office/word/2016/wordml/cid" xmlns:w16="http://schemas.microsoft.com/office/word/2018/wordml" xmlns:w16du="http://schemas.microsoft.com/office/word/2023/wordml/word16du" xmlns:w16sdtdh="http://schemas.microsoft.com/office/word/2020/wordml/sdtdatahash" xmlns:w16se="http://schemas.microsoft.com/office/word/2015/wordml/symex" xmlns:wpg="http://schemas.microsoft.com/office/word/2010/wordprocessingGroup" xmlns:wpi="http://schemas.microsoft.com/office/word/2010/wordprocessingInk" xmlns:wne="http://schemas.microsoft.com/office/word/2006/wordml" xmlns:wps="http://schemas.microsoft.com/office/word/2010/wordprocessingShape" mc:Ignorable="w14 w15 w16se w16cid w16 w16cex w16sdtdh w16du wp14">
   <w:p>
     <w:pPr>
       <w:pStyle w:val="Footer"/>
@@ -22202,7 +22241,10 @@
       <w:t xml:space="preserve"> Version: </w:t>
     </w:r>
     <w:r>
-      <w:t>1.2</w:t>
+      <w:t>1.</w:t>
+    </w:r>
+    <w:r>
+      <w:t>3</w:t>
     </w:r>
   </w:p>
   <w:p>
@@ -22214,7 +22256,7 @@
 </file>
 
 <file path=word/footnotes.xml><?xml version="1.0" encoding="utf-8"?>
-<w:footnotes xmlns:wpc="http://schemas.microsoft.com/office/word/2010/wordprocessingCanvas" xmlns:cx="http://schemas.microsoft.com/office/drawing/2014/chartex" xmlns:cx1="http://schemas.microsoft.com/office/drawing/2015/9/8/chartex" xmlns:cx2="http://schemas.microsoft.com/office/drawing/2015/10/21/chartex" xmlns:cx3="http://schemas.microsoft.com/office/drawing/2016/5/9/chartex" xmlns:cx4="http://schemas.microsoft.com/office/drawing/2016/5/10/chartex" xmlns:cx5="http://schemas.microsoft.com/office/drawing/2016/5/11/chartex" xmlns:cx6="http://schemas.microsoft.com/office/drawing/2016/5/12/chartex" xmlns:cx7="http://schemas.microsoft.com/office/drawing/2016/5/13/chartex" xmlns:cx8="http://schemas.microsoft.com/office/drawing/2016/5/14/chartex" xmlns:mc="http://schemas.openxmlformats.org/markup-compatibility/2006" xmlns:aink="http://schemas.microsoft.com/office/drawing/2016/ink" xmlns:am3d="http://schemas.microsoft.com/office/drawing/2017/model3d" xmlns:o="urn:schemas-microsoft-com:office:office" xmlns:oel="http://schemas.microsoft.com/office/2019/extlst" xmlns:r="http://schemas.openxmlformats.org/officeDocument/2006/relationships" xmlns:m="http://schemas.openxmlformats.org/officeDocument/2006/math" xmlns:v="urn:schemas-microsoft-com:vml" xmlns:wp14="http://schemas.microsoft.com/office/word/2010/wordprocessingDrawing" xmlns:wp="http://schemas.openxmlformats.org/drawingml/2006/wordprocessingDrawing" xmlns:w10="urn:schemas-microsoft-com:office:word" xmlns:w="http://schemas.openxmlformats.org/wordprocessingml/2006/main" xmlns:w14="http://schemas.microsoft.com/office/word/2010/wordml" xmlns:w15="http://schemas.microsoft.com/office/word/2012/wordml" xmlns:w16cex="http://schemas.microsoft.com/office/word/2018/wordml/cex" xmlns:w16cid="http://schemas.microsoft.com/office/word/2016/wordml/cid" xmlns:w16="http://schemas.microsoft.com/office/word/2018/wordml" xmlns:w16sdtdh="http://schemas.microsoft.com/office/word/2020/wordml/sdtdatahash" xmlns:w16se="http://schemas.microsoft.com/office/word/2015/wordml/symex" xmlns:wpg="http://schemas.microsoft.com/office/word/2010/wordprocessingGroup" xmlns:wpi="http://schemas.microsoft.com/office/word/2010/wordprocessingInk" xmlns:wne="http://schemas.microsoft.com/office/word/2006/wordml" xmlns:wps="http://schemas.microsoft.com/office/word/2010/wordprocessingShape" mc:Ignorable="w14 w15 w16se w16cid w16 w16cex w16sdtdh wp14">
+<w:footnotes xmlns:wpc="http://schemas.microsoft.com/office/word/2010/wordprocessingCanvas" xmlns:cx="http://schemas.microsoft.com/office/drawing/2014/chartex" xmlns:cx1="http://schemas.microsoft.com/office/drawing/2015/9/8/chartex" xmlns:cx2="http://schemas.microsoft.com/office/drawing/2015/10/21/chartex" xmlns:cx3="http://schemas.microsoft.com/office/drawing/2016/5/9/chartex" xmlns:cx4="http://schemas.microsoft.com/office/drawing/2016/5/10/chartex" xmlns:cx5="http://schemas.microsoft.com/office/drawing/2016/5/11/chartex" xmlns:cx6="http://schemas.microsoft.com/office/drawing/2016/5/12/chartex" xmlns:cx7="http://schemas.microsoft.com/office/drawing/2016/5/13/chartex" xmlns:cx8="http://schemas.microsoft.com/office/drawing/2016/5/14/chartex" xmlns:mc="http://schemas.openxmlformats.org/markup-compatibility/2006" xmlns:aink="http://schemas.microsoft.com/office/drawing/2016/ink" xmlns:am3d="http://schemas.microsoft.com/office/drawing/2017/model3d" xmlns:o="urn:schemas-microsoft-com:office:office" xmlns:oel="http://schemas.microsoft.com/office/2019/extlst" xmlns:r="http://schemas.openxmlformats.org/officeDocument/2006/relationships" xmlns:m="http://schemas.openxmlformats.org/officeDocument/2006/math" xmlns:v="urn:schemas-microsoft-com:vml" xmlns:wp14="http://schemas.microsoft.com/office/word/2010/wordprocessingDrawing" xmlns:wp="http://schemas.openxmlformats.org/drawingml/2006/wordprocessingDrawing" xmlns:w10="urn:schemas-microsoft-com:office:word" xmlns:w="http://schemas.openxmlformats.org/wordprocessingml/2006/main" xmlns:w14="http://schemas.microsoft.com/office/word/2010/wordml" xmlns:w15="http://schemas.microsoft.com/office/word/2012/wordml" xmlns:w16cex="http://schemas.microsoft.com/office/word/2018/wordml/cex" xmlns:w16cid="http://schemas.microsoft.com/office/word/2016/wordml/cid" xmlns:w16="http://schemas.microsoft.com/office/word/2018/wordml" xmlns:w16du="http://schemas.microsoft.com/office/word/2023/wordml/word16du" xmlns:w16sdtdh="http://schemas.microsoft.com/office/word/2020/wordml/sdtdatahash" xmlns:w16se="http://schemas.microsoft.com/office/word/2015/wordml/symex" xmlns:wpg="http://schemas.microsoft.com/office/word/2010/wordprocessingGroup" xmlns:wpi="http://schemas.microsoft.com/office/word/2010/wordprocessingInk" xmlns:wne="http://schemas.microsoft.com/office/word/2006/wordml" xmlns:wps="http://schemas.microsoft.com/office/word/2010/wordprocessingShape" mc:Ignorable="w14 w15 w16se w16cid w16 w16cex w16sdtdh w16du wp14">
   <w:footnote w:type="separator" w:id="-1">
     <w:p>
       <w:pPr>
@@ -22239,7 +22281,7 @@
 </file>
 
 <file path=word/numbering.xml><?xml version="1.0" encoding="utf-8"?>
-<w:numbering xmlns:wpc="http://schemas.microsoft.com/office/word/2010/wordprocessingCanvas" xmlns:cx="http://schemas.microsoft.com/office/drawing/2014/chartex" xmlns:cx1="http://schemas.microsoft.com/office/drawing/2015/9/8/chartex" xmlns:cx2="http://schemas.microsoft.com/office/drawing/2015/10/21/chartex" xmlns:cx3="http://schemas.microsoft.com/office/drawing/2016/5/9/chartex" xmlns:cx4="http://schemas.microsoft.com/office/drawing/2016/5/10/chartex" xmlns:cx5="http://schemas.microsoft.com/office/drawing/2016/5/11/chartex" xmlns:cx6="http://schemas.microsoft.com/office/drawing/2016/5/12/chartex" xmlns:cx7="http://schemas.microsoft.com/office/drawing/2016/5/13/chartex" xmlns:cx8="http://schemas.microsoft.com/office/drawing/2016/5/14/chartex" xmlns:mc="http://schemas.openxmlformats.org/markup-compatibility/2006" xmlns:aink="http://schemas.microsoft.com/office/drawing/2016/ink" xmlns:am3d="http://schemas.microsoft.com/office/drawing/2017/model3d" xmlns:o="urn:schemas-microsoft-com:office:office" xmlns:oel="http://schemas.microsoft.com/office/2019/extlst" xmlns:r="http://schemas.openxmlformats.org/officeDocument/2006/relationships" xmlns:m="http://schemas.openxmlformats.org/officeDocument/2006/math" xmlns:v="urn:schemas-microsoft-com:vml" xmlns:wp14="http://schemas.microsoft.com/office/word/2010/wordprocessingDrawing" xmlns:wp="http://schemas.openxmlformats.org/drawingml/2006/wordprocessingDrawing" xmlns:w10="urn:schemas-microsoft-com:office:word" xmlns:w="http://schemas.openxmlformats.org/wordprocessingml/2006/main" xmlns:w14="http://schemas.microsoft.com/office/word/2010/wordml" xmlns:w15="http://schemas.microsoft.com/office/word/2012/wordml" xmlns:w16cex="http://schemas.microsoft.com/office/word/2018/wordml/cex" xmlns:w16cid="http://schemas.microsoft.com/office/word/2016/wordml/cid" xmlns:w16="http://schemas.microsoft.com/office/word/2018/wordml" xmlns:w16sdtdh="http://schemas.microsoft.com/office/word/2020/wordml/sdtdatahash" xmlns:w16se="http://schemas.microsoft.com/office/word/2015/wordml/symex" xmlns:wpg="http://schemas.microsoft.com/office/word/2010/wordprocessingGroup" xmlns:wpi="http://schemas.microsoft.com/office/word/2010/wordprocessingInk" xmlns:wne="http://schemas.microsoft.com/office/word/2006/wordml" xmlns:wps="http://schemas.microsoft.com/office/word/2010/wordprocessingShape" mc:Ignorable="w14 w15 w16se w16cid w16 w16cex w16sdtdh wp14">
+<w:numbering xmlns:wpc="http://schemas.microsoft.com/office/word/2010/wordprocessingCanvas" xmlns:cx="http://schemas.microsoft.com/office/drawing/2014/chartex" xmlns:cx1="http://schemas.microsoft.com/office/drawing/2015/9/8/chartex" xmlns:cx2="http://schemas.microsoft.com/office/drawing/2015/10/21/chartex" xmlns:cx3="http://schemas.microsoft.com/office/drawing/2016/5/9/chartex" xmlns:cx4="http://schemas.microsoft.com/office/drawing/2016/5/10/chartex" xmlns:cx5="http://schemas.microsoft.com/office/drawing/2016/5/11/chartex" xmlns:cx6="http://schemas.microsoft.com/office/drawing/2016/5/12/chartex" xmlns:cx7="http://schemas.microsoft.com/office/drawing/2016/5/13/chartex" xmlns:cx8="http://schemas.microsoft.com/office/drawing/2016/5/14/chartex" xmlns:mc="http://schemas.openxmlformats.org/markup-compatibility/2006" xmlns:aink="http://schemas.microsoft.com/office/drawing/2016/ink" xmlns:am3d="http://schemas.microsoft.com/office/drawing/2017/model3d" xmlns:o="urn:schemas-microsoft-com:office:office" xmlns:oel="http://schemas.microsoft.com/office/2019/extlst" xmlns:r="http://schemas.openxmlformats.org/officeDocument/2006/relationships" xmlns:m="http://schemas.openxmlformats.org/officeDocument/2006/math" xmlns:v="urn:schemas-microsoft-com:vml" xmlns:wp14="http://schemas.microsoft.com/office/word/2010/wordprocessingDrawing" xmlns:wp="http://schemas.openxmlformats.org/drawingml/2006/wordprocessingDrawing" xmlns:w10="urn:schemas-microsoft-com:office:word" xmlns:w="http://schemas.openxmlformats.org/wordprocessingml/2006/main" xmlns:w14="http://schemas.microsoft.com/office/word/2010/wordml" xmlns:w15="http://schemas.microsoft.com/office/word/2012/wordml" xmlns:w16cex="http://schemas.microsoft.com/office/word/2018/wordml/cex" xmlns:w16cid="http://schemas.microsoft.com/office/word/2016/wordml/cid" xmlns:w16="http://schemas.microsoft.com/office/word/2018/wordml" xmlns:w16du="http://schemas.microsoft.com/office/word/2023/wordml/word16du" xmlns:w16sdtdh="http://schemas.microsoft.com/office/word/2020/wordml/sdtdatahash" xmlns:w16se="http://schemas.microsoft.com/office/word/2015/wordml/symex" xmlns:wpg="http://schemas.microsoft.com/office/word/2010/wordprocessingGroup" xmlns:wpi="http://schemas.microsoft.com/office/word/2010/wordprocessingInk" xmlns:wne="http://schemas.microsoft.com/office/word/2006/wordml" xmlns:wps="http://schemas.microsoft.com/office/word/2010/wordprocessingShape" mc:Ignorable="w14 w15 w16se w16cid w16 w16cex w16sdtdh w16du wp14">
   <w:abstractNum w:abstractNumId="0" w15:restartNumberingAfterBreak="0">
     <w:nsid w:val="798663D2"/>
     <w:multiLevelType w:val="hybridMultilevel"/>
@@ -22333,7 +22375,7 @@
 </file>
 
 <file path=word/styles.xml><?xml version="1.0" encoding="utf-8"?>
-<w:styles xmlns:mc="http://schemas.openxmlformats.org/markup-compatibility/2006" xmlns:r="http://schemas.openxmlformats.org/officeDocument/2006/relationships" xmlns:w="http://schemas.openxmlformats.org/wordprocessingml/2006/main" xmlns:w14="http://schemas.microsoft.com/office/word/2010/wordml" xmlns:w15="http://schemas.microsoft.com/office/word/2012/wordml" xmlns:w16cex="http://schemas.microsoft.com/office/word/2018/wordml/cex" xmlns:w16cid="http://schemas.microsoft.com/office/word/2016/wordml/cid" xmlns:w16="http://schemas.microsoft.com/office/word/2018/wordml" xmlns:w16sdtdh="http://schemas.microsoft.com/office/word/2020/wordml/sdtdatahash" xmlns:w16se="http://schemas.microsoft.com/office/word/2015/wordml/symex" mc:Ignorable="w14 w15 w16se w16cid w16 w16cex w16sdtdh">
+<w:styles xmlns:mc="http://schemas.openxmlformats.org/markup-compatibility/2006" xmlns:r="http://schemas.openxmlformats.org/officeDocument/2006/relationships" xmlns:w="http://schemas.openxmlformats.org/wordprocessingml/2006/main" xmlns:w14="http://schemas.microsoft.com/office/word/2010/wordml" xmlns:w15="http://schemas.microsoft.com/office/word/2012/wordml" xmlns:w16cex="http://schemas.microsoft.com/office/word/2018/wordml/cex" xmlns:w16cid="http://schemas.microsoft.com/office/word/2016/wordml/cid" xmlns:w16="http://schemas.microsoft.com/office/word/2018/wordml" xmlns:w16du="http://schemas.microsoft.com/office/word/2023/wordml/word16du" xmlns:w16sdtdh="http://schemas.microsoft.com/office/word/2020/wordml/sdtdatahash" xmlns:w16se="http://schemas.microsoft.com/office/word/2015/wordml/symex" mc:Ignorable="w14 w15 w16se w16cid w16 w16cex w16sdtdh w16du">
   <w:docDefaults>
     <w:rPrDefault>
       <w:rPr>
@@ -23326,10 +23368,22 @@
 <file path=customXml/item1.xml>��< ? x m l   v e r s i o n = " 1 . 0 "   e n c o d i n g = " u t f - 1 6 " ? > < K a p i s h F i l e n a m e T o U r i M a p p i n g s   x m l n s : x s i = " h t t p : / / w w w . w 3 . o r g / 2 0 0 1 / X M L S c h e m a - i n s t a n c e "   x m l n s : x s d = " h t t p : / / w w w . w 3 . o r g / 2 0 0 1 / X M L S c h e m a " / > 
 </file>
 
+<file path=customXml/item2.xml><?xml version="1.0" encoding="utf-8"?>
+<b:Sources xmlns:b="http://schemas.openxmlformats.org/officeDocument/2006/bibliography" xmlns="http://schemas.openxmlformats.org/officeDocument/2006/bibliography" SelectedStyle="\APASixthEditionOfficeOnline.xsl" StyleName="APA" Version="6"/>
+</file>
+
 <file path=customXml/itemProps1.xml><?xml version="1.0" encoding="utf-8"?>
 <ds:datastoreItem xmlns:ds="http://schemas.openxmlformats.org/officeDocument/2006/customXml" ds:itemID="{15657A98-0E28-4AAC-A349-5088FE35859C}">
   <ds:schemaRefs>
     <ds:schemaRef ds:uri="http://www.w3.org/2001/XMLSchema"/>
   </ds:schemaRefs>
 </ds:datastoreItem>
+</file>
+
+<file path=customXml/itemProps2.xml><?xml version="1.0" encoding="utf-8"?>
+<ds:datastoreItem xmlns:ds="http://schemas.openxmlformats.org/officeDocument/2006/customXml" ds:itemID="{B47E42D3-96DD-4ACF-9480-C7657B5FE112}">
+  <ds:schemaRefs>
+    <ds:schemaRef ds:uri="http://schemas.openxmlformats.org/officeDocument/2006/bibliography"/>
+  </ds:schemaRefs>
+</ds:datastoreItem>
 </file>
</xml_diff>